<commit_message>
Updated manual, updated example studies
</commit_message>
<xml_diff>
--- a/Manual, GMP, ODD, Literature/Good modelling practice.docx
+++ b/Manual, GMP, ODD, Literature/Good modelling practice.docx
@@ -6030,6 +6030,14 @@
       <w:r>
         <w:t>: Flowchart of the IBC-grass model</w:t>
       </w:r>
+      <w:r>
+        <w:t xml:space="preserve">. </w:t>
+      </w:r>
+      <w:r>
+        <w:t>Dark grey boxes mark plant attributes currently tested in ecotoxicological standard studies.</w:t>
+      </w:r>
+      <w:bookmarkStart w:id="19" w:name="_GoBack"/>
+      <w:bookmarkEnd w:id="19"/>
     </w:p>
     <w:p>
       <w:pPr>
@@ -6038,14 +6046,14 @@
           <w:lang w:val="en-GB"/>
         </w:rPr>
       </w:pPr>
-      <w:bookmarkStart w:id="19" w:name="_Toc531014869"/>
+      <w:bookmarkStart w:id="20" w:name="_Toc531014869"/>
       <w:r>
         <w:rPr>
           <w:lang w:val="en-GB"/>
         </w:rPr>
         <w:t>Identify the main components and processes in the system</w:t>
       </w:r>
-      <w:bookmarkEnd w:id="19"/>
+      <w:bookmarkEnd w:id="20"/>
     </w:p>
     <w:p>
       <w:pPr>
@@ -6054,14 +6062,14 @@
           <w:lang w:val="en-GB"/>
         </w:rPr>
       </w:pPr>
-      <w:bookmarkStart w:id="20" w:name="_Toc531014870"/>
+      <w:bookmarkStart w:id="21" w:name="_Toc531014870"/>
       <w:r>
         <w:rPr>
           <w:lang w:val="en-GB"/>
         </w:rPr>
         <w:t>Main components of the system</w:t>
       </w:r>
-      <w:bookmarkEnd w:id="20"/>
+      <w:bookmarkEnd w:id="21"/>
     </w:p>
     <w:p>
       <w:pPr>
@@ -6222,7 +6230,7 @@
           <w:lang w:val="en-GB"/>
         </w:rPr>
       </w:pPr>
-      <w:bookmarkStart w:id="21" w:name="_Ref530988646"/>
+      <w:bookmarkStart w:id="22" w:name="_Ref530988646"/>
       <w:r>
         <w:t xml:space="preserve">Figure </w:t>
       </w:r>
@@ -6247,7 +6255,7 @@
         </w:rPr>
         <w:fldChar w:fldCharType="end"/>
       </w:r>
-      <w:bookmarkEnd w:id="21"/>
+      <w:bookmarkEnd w:id="22"/>
       <w:r>
         <w:t>: Graphical scheme of IBC-grass</w:t>
       </w:r>
@@ -6259,14 +6267,14 @@
           <w:lang w:val="en-GB"/>
         </w:rPr>
       </w:pPr>
-      <w:bookmarkStart w:id="22" w:name="_Toc531014871"/>
+      <w:bookmarkStart w:id="23" w:name="_Toc531014871"/>
       <w:r>
         <w:rPr>
           <w:lang w:val="en-GB"/>
         </w:rPr>
         <w:t>Main processes in the system</w:t>
       </w:r>
-      <w:bookmarkEnd w:id="22"/>
+      <w:bookmarkEnd w:id="23"/>
     </w:p>
     <w:p>
       <w:pPr>
@@ -6289,14 +6297,14 @@
           <w:lang w:val="en-GB"/>
         </w:rPr>
       </w:pPr>
-      <w:bookmarkStart w:id="23" w:name="_Toc531014872"/>
+      <w:bookmarkStart w:id="24" w:name="_Toc531014872"/>
       <w:r>
         <w:rPr>
           <w:lang w:val="en-GB"/>
         </w:rPr>
         <w:t>How the effects of the chemicals are modelled</w:t>
       </w:r>
-      <w:bookmarkEnd w:id="23"/>
+      <w:bookmarkEnd w:id="24"/>
     </w:p>
     <w:p>
       <w:pPr>
@@ -6555,14 +6563,14 @@
           <w:lang w:val="en-GB"/>
         </w:rPr>
       </w:pPr>
-      <w:bookmarkStart w:id="24" w:name="_Toc531014873"/>
+      <w:bookmarkStart w:id="25" w:name="_Toc531014873"/>
       <w:r>
         <w:rPr>
           <w:lang w:val="en-GB"/>
         </w:rPr>
         <w:t>How the components and processes are linked</w:t>
       </w:r>
-      <w:bookmarkEnd w:id="24"/>
+      <w:bookmarkEnd w:id="25"/>
     </w:p>
     <w:p>
       <w:pPr>
@@ -6727,7 +6735,7 @@
           <w:lang w:val="en-GB"/>
         </w:rPr>
       </w:pPr>
-      <w:bookmarkStart w:id="25" w:name="_Toc531014874"/>
+      <w:bookmarkStart w:id="26" w:name="_Toc531014874"/>
       <w:r>
         <w:rPr>
           <w:lang w:val="en-GB"/>
@@ -6735,7 +6743,7 @@
         <w:lastRenderedPageBreak/>
         <w:t>Formal model</w:t>
       </w:r>
-      <w:bookmarkEnd w:id="25"/>
+      <w:bookmarkEnd w:id="26"/>
     </w:p>
     <w:p>
       <w:pPr>
@@ -6744,21 +6752,21 @@
           <w:lang w:val="en-GB"/>
         </w:rPr>
       </w:pPr>
-      <w:bookmarkStart w:id="26" w:name="_Toc531014875"/>
+      <w:bookmarkStart w:id="27" w:name="_Toc531014875"/>
       <w:r>
         <w:rPr>
           <w:lang w:val="en-GB"/>
         </w:rPr>
         <w:t>Identification of the model variables</w:t>
       </w:r>
-      <w:bookmarkEnd w:id="26"/>
+      <w:bookmarkEnd w:id="27"/>
     </w:p>
     <w:p>
       <w:pPr>
         <w:pStyle w:val="Beschriftung"/>
         <w:keepNext/>
       </w:pPr>
-      <w:bookmarkStart w:id="27" w:name="_Ref531013283"/>
+      <w:bookmarkStart w:id="28" w:name="_Ref531013283"/>
       <w:r>
         <w:t xml:space="preserve">Table </w:t>
       </w:r>
@@ -6783,7 +6791,7 @@
         </w:rPr>
         <w:fldChar w:fldCharType="end"/>
       </w:r>
-      <w:bookmarkEnd w:id="27"/>
+      <w:bookmarkEnd w:id="28"/>
       <w:r>
         <w:t>: Main state variables of IBC-grass including a short explanation and the unit</w:t>
       </w:r>
@@ -7585,7 +7593,7 @@
           <w:lang w:val="en-GB"/>
         </w:rPr>
       </w:pPr>
-      <w:bookmarkStart w:id="28" w:name="_Toc531014876"/>
+      <w:bookmarkStart w:id="29" w:name="_Toc531014876"/>
       <w:r>
         <w:rPr>
           <w:lang w:val="en-GB"/>
@@ -7593,14 +7601,14 @@
         <w:lastRenderedPageBreak/>
         <w:t>Identification of the model parameters</w:t>
       </w:r>
-      <w:bookmarkEnd w:id="28"/>
+      <w:bookmarkEnd w:id="29"/>
     </w:p>
     <w:p>
       <w:pPr>
         <w:pStyle w:val="Beschriftung"/>
         <w:keepNext/>
       </w:pPr>
-      <w:bookmarkStart w:id="29" w:name="_Ref531013223"/>
+      <w:bookmarkStart w:id="30" w:name="_Ref531013223"/>
       <w:r>
         <w:t xml:space="preserve">Table </w:t>
       </w:r>
@@ -7622,7 +7630,7 @@
       <w:r>
         <w:fldChar w:fldCharType="end"/>
       </w:r>
-      <w:bookmarkEnd w:id="29"/>
+      <w:bookmarkEnd w:id="30"/>
       <w:r>
         <w:t>: Environmental Parameters of IBC-grass including a short explanation and the unit</w:t>
       </w:r>
@@ -9256,7 +9264,7 @@
         <w:pStyle w:val="Beschriftung"/>
         <w:keepNext/>
       </w:pPr>
-      <w:bookmarkStart w:id="30" w:name="_Ref531013246"/>
+      <w:bookmarkStart w:id="31" w:name="_Ref531013246"/>
       <w:r>
         <w:lastRenderedPageBreak/>
         <w:t xml:space="preserve">Table </w:t>
@@ -9282,7 +9290,7 @@
         </w:rPr>
         <w:fldChar w:fldCharType="end"/>
       </w:r>
-      <w:bookmarkEnd w:id="30"/>
+      <w:bookmarkEnd w:id="31"/>
       <w:r>
         <w:t>: PFT specific parameters of IBC-grass including a short explanation  and the unit</w:t>
       </w:r>
@@ -10670,7 +10678,7 @@
           <w:lang w:val="en-GB"/>
         </w:rPr>
       </w:pPr>
-      <w:bookmarkStart w:id="31" w:name="_Toc531014877"/>
+      <w:bookmarkStart w:id="32" w:name="_Toc531014877"/>
       <w:r>
         <w:rPr>
           <w:lang w:val="en-GB"/>
@@ -10678,14 +10686,14 @@
         <w:lastRenderedPageBreak/>
         <w:t>Description of the most important model equations or algorithms</w:t>
       </w:r>
-      <w:bookmarkEnd w:id="31"/>
+      <w:bookmarkEnd w:id="32"/>
     </w:p>
     <w:p>
       <w:pPr>
         <w:pStyle w:val="Beschriftung"/>
         <w:keepNext/>
       </w:pPr>
-      <w:bookmarkStart w:id="32" w:name="_Ref531013190"/>
+      <w:bookmarkStart w:id="33" w:name="_Ref531013190"/>
       <w:r>
         <w:t xml:space="preserve">Table </w:t>
       </w:r>
@@ -10710,7 +10718,7 @@
         </w:rPr>
         <w:fldChar w:fldCharType="end"/>
       </w:r>
-      <w:bookmarkEnd w:id="32"/>
+      <w:bookmarkEnd w:id="33"/>
       <w:r>
         <w:t>: Model equations</w:t>
       </w:r>
@@ -10857,7 +10865,7 @@
                 <v:shape id="_x0000_i1025" type="#_x0000_t75" style="width:130.5pt;height:18.75pt" o:ole="">
                   <v:imagedata r:id="rId9" o:title=""/>
                 </v:shape>
-                <o:OLEObject Type="Embed" ProgID="Equation.3" ShapeID="_x0000_i1025" DrawAspect="Content" ObjectID="_1618727149" r:id="rId10"/>
+                <o:OLEObject Type="Embed" ProgID="Equation.3" ShapeID="_x0000_i1025" DrawAspect="Content" ObjectID="_1618727561" r:id="rId10"/>
               </w:object>
             </w:r>
           </w:p>
@@ -10879,7 +10887,7 @@
                 <v:shape id="_x0000_i1026" type="#_x0000_t75" style="width:102.75pt;height:18.75pt" o:ole="">
                   <v:imagedata r:id="rId11" o:title=""/>
                 </v:shape>
-                <o:OLEObject Type="Embed" ProgID="Equation.3" ShapeID="_x0000_i1026" DrawAspect="Content" ObjectID="_1618727150" r:id="rId12"/>
+                <o:OLEObject Type="Embed" ProgID="Equation.3" ShapeID="_x0000_i1026" DrawAspect="Content" ObjectID="_1618727562" r:id="rId12"/>
               </w:object>
             </w:r>
           </w:p>
@@ -11469,7 +11477,7 @@
                 <v:shape id="_x0000_i1027" type="#_x0000_t75" style="width:91.5pt;height:49.5pt" o:ole="">
                   <v:imagedata r:id="rId13" o:title=""/>
                 </v:shape>
-                <o:OLEObject Type="Embed" ProgID="Equation.3" ShapeID="_x0000_i1027" DrawAspect="Content" ObjectID="_1618727151" r:id="rId14"/>
+                <o:OLEObject Type="Embed" ProgID="Equation.3" ShapeID="_x0000_i1027" DrawAspect="Content" ObjectID="_1618727563" r:id="rId14"/>
               </w:object>
             </w:r>
           </w:p>
@@ -11541,7 +11549,7 @@
                 <v:shape id="_x0000_i1028" type="#_x0000_t75" style="width:106.5pt;height:18.75pt" o:ole="">
                   <v:imagedata r:id="rId15" o:title=""/>
                 </v:shape>
-                <o:OLEObject Type="Embed" ProgID="Equation.3" ShapeID="_x0000_i1028" DrawAspect="Content" ObjectID="_1618727152" r:id="rId16"/>
+                <o:OLEObject Type="Embed" ProgID="Equation.3" ShapeID="_x0000_i1028" DrawAspect="Content" ObjectID="_1618727564" r:id="rId16"/>
               </w:object>
             </w:r>
           </w:p>
@@ -11612,7 +11620,7 @@
                 <v:shape id="_x0000_i1029" type="#_x0000_t75" style="width:81.75pt;height:31.5pt" o:ole="">
                   <v:imagedata r:id="rId17" o:title=""/>
                 </v:shape>
-                <o:OLEObject Type="Embed" ProgID="Equation.3" ShapeID="_x0000_i1029" DrawAspect="Content" ObjectID="_1618727153" r:id="rId18"/>
+                <o:OLEObject Type="Embed" ProgID="Equation.3" ShapeID="_x0000_i1029" DrawAspect="Content" ObjectID="_1618727565" r:id="rId18"/>
               </w:object>
             </w:r>
           </w:p>
@@ -11680,7 +11688,7 @@
                 <v:shape id="_x0000_i1030" type="#_x0000_t75" style="width:177pt;height:33.75pt" o:ole="">
                   <v:imagedata r:id="rId19" o:title=""/>
                 </v:shape>
-                <o:OLEObject Type="Embed" ProgID="Equation.3" ShapeID="_x0000_i1030" DrawAspect="Content" ObjectID="_1618727154" r:id="rId20"/>
+                <o:OLEObject Type="Embed" ProgID="Equation.3" ShapeID="_x0000_i1030" DrawAspect="Content" ObjectID="_1618727566" r:id="rId20"/>
               </w:object>
             </w:r>
           </w:p>
@@ -11763,7 +11771,7 @@
                 <v:shape id="_x0000_i1031" type="#_x0000_t75" style="width:161.25pt;height:18pt" o:ole="">
                   <v:imagedata r:id="rId21" o:title=""/>
                 </v:shape>
-                <o:OLEObject Type="Embed" ProgID="Equation.3" ShapeID="_x0000_i1031" DrawAspect="Content" ObjectID="_1618727155" r:id="rId22"/>
+                <o:OLEObject Type="Embed" ProgID="Equation.3" ShapeID="_x0000_i1031" DrawAspect="Content" ObjectID="_1618727567" r:id="rId22"/>
               </w:object>
             </w:r>
           </w:p>
@@ -11837,7 +11845,7 @@
                 <v:shape id="_x0000_i1032" type="#_x0000_t75" style="width:154.5pt;height:18pt" o:ole="">
                   <v:imagedata r:id="rId23" o:title=""/>
                 </v:shape>
-                <o:OLEObject Type="Embed" ProgID="Equation.3" ShapeID="_x0000_i1032" DrawAspect="Content" ObjectID="_1618727156" r:id="rId24"/>
+                <o:OLEObject Type="Embed" ProgID="Equation.3" ShapeID="_x0000_i1032" DrawAspect="Content" ObjectID="_1618727568" r:id="rId24"/>
               </w:object>
             </w:r>
           </w:p>
@@ -11903,7 +11911,7 @@
                 <v:shape id="_x0000_i1033" type="#_x0000_t75" style="width:197.25pt;height:32.25pt" o:ole="">
                   <v:imagedata r:id="rId25" o:title=""/>
                 </v:shape>
-                <o:OLEObject Type="Embed" ProgID="Equation.3" ShapeID="_x0000_i1033" DrawAspect="Content" ObjectID="_1618727157" r:id="rId26"/>
+                <o:OLEObject Type="Embed" ProgID="Equation.3" ShapeID="_x0000_i1033" DrawAspect="Content" ObjectID="_1618727569" r:id="rId26"/>
               </w:object>
             </w:r>
           </w:p>
@@ -11969,7 +11977,7 @@
                 <v:shape id="_x0000_i1034" type="#_x0000_t75" style="width:188.25pt;height:32.25pt" o:ole="">
                   <v:imagedata r:id="rId27" o:title=""/>
                 </v:shape>
-                <o:OLEObject Type="Embed" ProgID="Equation.3" ShapeID="_x0000_i1034" DrawAspect="Content" ObjectID="_1618727158" r:id="rId28"/>
+                <o:OLEObject Type="Embed" ProgID="Equation.3" ShapeID="_x0000_i1034" DrawAspect="Content" ObjectID="_1618727570" r:id="rId28"/>
               </w:object>
             </w:r>
           </w:p>
@@ -12034,7 +12042,7 @@
                 <v:shape id="_x0000_i1035" type="#_x0000_t75" style="width:213pt;height:33pt" o:ole="">
                   <v:imagedata r:id="rId29" o:title=""/>
                 </v:shape>
-                <o:OLEObject Type="Embed" ProgID="Equation.3" ShapeID="_x0000_i1035" DrawAspect="Content" ObjectID="_1618727159" r:id="rId30"/>
+                <o:OLEObject Type="Embed" ProgID="Equation.3" ShapeID="_x0000_i1035" DrawAspect="Content" ObjectID="_1618727571" r:id="rId30"/>
               </w:object>
             </w:r>
           </w:p>
@@ -12099,7 +12107,7 @@
                 <v:shape id="_x0000_i1036" type="#_x0000_t75" style="width:172.5pt;height:33pt" o:ole="">
                   <v:imagedata r:id="rId31" o:title=""/>
                 </v:shape>
-                <o:OLEObject Type="Embed" ProgID="Equation.3" ShapeID="_x0000_i1036" DrawAspect="Content" ObjectID="_1618727160" r:id="rId32"/>
+                <o:OLEObject Type="Embed" ProgID="Equation.3" ShapeID="_x0000_i1036" DrawAspect="Content" ObjectID="_1618727572" r:id="rId32"/>
               </w:object>
             </w:r>
           </w:p>
@@ -12162,7 +12170,7 @@
                 <v:shape id="_x0000_i1037" type="#_x0000_t75" style="width:116.25pt;height:31.5pt" o:ole="">
                   <v:imagedata r:id="rId33" o:title=""/>
                 </v:shape>
-                <o:OLEObject Type="Embed" ProgID="Equation.3" ShapeID="_x0000_i1037" DrawAspect="Content" ObjectID="_1618727161" r:id="rId34"/>
+                <o:OLEObject Type="Embed" ProgID="Equation.3" ShapeID="_x0000_i1037" DrawAspect="Content" ObjectID="_1618727573" r:id="rId34"/>
               </w:object>
             </w:r>
           </w:p>
@@ -12197,7 +12205,7 @@
                 <v:shape id="_x0000_i1038" type="#_x0000_t75" style="width:167.25pt;height:28.5pt" o:ole="">
                   <v:imagedata r:id="rId35" o:title=""/>
                 </v:shape>
-                <o:OLEObject Type="Embed" ProgID="Equation.3" ShapeID="_x0000_i1038" DrawAspect="Content" ObjectID="_1618727162" r:id="rId36"/>
+                <o:OLEObject Type="Embed" ProgID="Equation.3" ShapeID="_x0000_i1038" DrawAspect="Content" ObjectID="_1618727574" r:id="rId36"/>
               </w:object>
             </w:r>
           </w:p>
@@ -12261,7 +12269,7 @@
                 <v:shape id="_x0000_i1039" type="#_x0000_t75" style="width:162.75pt;height:81.75pt" o:ole="">
                   <v:imagedata r:id="rId37" o:title=""/>
                 </v:shape>
-                <o:OLEObject Type="Embed" ProgID="Equation.3" ShapeID="_x0000_i1039" DrawAspect="Content" ObjectID="_1618727163" r:id="rId38"/>
+                <o:OLEObject Type="Embed" ProgID="Equation.3" ShapeID="_x0000_i1039" DrawAspect="Content" ObjectID="_1618727575" r:id="rId38"/>
               </w:object>
             </w:r>
           </w:p>
@@ -12428,7 +12436,7 @@
           <w:lang w:val="en-GB"/>
         </w:rPr>
       </w:pPr>
-      <w:bookmarkStart w:id="33" w:name="_Toc531014878"/>
+      <w:bookmarkStart w:id="34" w:name="_Toc531014878"/>
       <w:r>
         <w:rPr>
           <w:lang w:val="en-GB"/>
@@ -12436,7 +12444,7 @@
         <w:lastRenderedPageBreak/>
         <w:t>Computer model</w:t>
       </w:r>
-      <w:bookmarkEnd w:id="33"/>
+      <w:bookmarkEnd w:id="34"/>
     </w:p>
     <w:p>
       <w:pPr>
@@ -12445,14 +12453,14 @@
           <w:lang w:val="en-GB"/>
         </w:rPr>
       </w:pPr>
-      <w:bookmarkStart w:id="34" w:name="_Toc531014879"/>
+      <w:bookmarkStart w:id="35" w:name="_Toc531014879"/>
       <w:r>
         <w:rPr>
           <w:lang w:val="en-GB"/>
         </w:rPr>
         <w:t>Description of the model implementation</w:t>
       </w:r>
-      <w:bookmarkEnd w:id="34"/>
+      <w:bookmarkEnd w:id="35"/>
     </w:p>
     <w:p>
       <w:pPr>
@@ -12475,14 +12483,14 @@
           <w:lang w:val="en-GB"/>
         </w:rPr>
       </w:pPr>
-      <w:bookmarkStart w:id="35" w:name="_Toc531014880"/>
+      <w:bookmarkStart w:id="36" w:name="_Toc531014880"/>
       <w:r>
         <w:rPr>
           <w:lang w:val="en-GB"/>
         </w:rPr>
         <w:t>Checking the computer model for errors, bugs and inconsistencies in the code</w:t>
       </w:r>
-      <w:bookmarkEnd w:id="35"/>
+      <w:bookmarkEnd w:id="36"/>
     </w:p>
     <w:p>
       <w:pPr>
@@ -12505,14 +12513,14 @@
           <w:lang w:val="en-GB"/>
         </w:rPr>
       </w:pPr>
-      <w:bookmarkStart w:id="36" w:name="_Toc531014881"/>
+      <w:bookmarkStart w:id="37" w:name="_Toc531014881"/>
       <w:r>
         <w:rPr>
           <w:lang w:val="en-GB"/>
         </w:rPr>
         <w:t>Demonstrate that the computer model performs as indicated by the conceptual and formal models</w:t>
       </w:r>
-      <w:bookmarkEnd w:id="36"/>
+      <w:bookmarkEnd w:id="37"/>
     </w:p>
     <w:p>
       <w:pPr>
@@ -12610,14 +12618,14 @@
           <w:lang w:val="en-GB"/>
         </w:rPr>
       </w:pPr>
-      <w:bookmarkStart w:id="37" w:name="_Toc531014882"/>
+      <w:bookmarkStart w:id="38" w:name="_Toc531014882"/>
       <w:r>
         <w:rPr>
           <w:lang w:val="en-GB"/>
         </w:rPr>
         <w:t>Regulatory model</w:t>
       </w:r>
-      <w:bookmarkEnd w:id="37"/>
+      <w:bookmarkEnd w:id="38"/>
     </w:p>
     <w:p>
       <w:pPr>
@@ -12626,7 +12634,7 @@
           <w:lang w:val="en-GB"/>
         </w:rPr>
       </w:pPr>
-      <w:bookmarkStart w:id="38" w:name="_Toc531014883"/>
+      <w:bookmarkStart w:id="39" w:name="_Toc531014883"/>
       <w:r>
         <w:rPr>
           <w:lang w:val="en-GB"/>
@@ -12639,7 +12647,7 @@
         </w:rPr>
         <w:t>he environmental scenario</w:t>
       </w:r>
-      <w:bookmarkEnd w:id="38"/>
+      <w:bookmarkEnd w:id="39"/>
     </w:p>
     <w:p>
       <w:pPr>
@@ -12648,7 +12656,7 @@
           <w:lang w:val="en-GB"/>
         </w:rPr>
       </w:pPr>
-      <w:bookmarkStart w:id="39" w:name="_Toc531014884"/>
+      <w:bookmarkStart w:id="40" w:name="_Toc531014884"/>
       <w:r>
         <w:rPr>
           <w:lang w:val="en-GB"/>
@@ -12661,7 +12669,7 @@
         </w:rPr>
         <w:t>ntext in which the model is run</w:t>
       </w:r>
-      <w:bookmarkEnd w:id="39"/>
+      <w:bookmarkEnd w:id="40"/>
     </w:p>
     <w:p>
       <w:pPr>
@@ -12776,14 +12784,14 @@
           <w:lang w:val="en-GB"/>
         </w:rPr>
       </w:pPr>
-      <w:bookmarkStart w:id="40" w:name="_Toc531014885"/>
+      <w:bookmarkStart w:id="41" w:name="_Toc531014885"/>
       <w:r>
         <w:rPr>
           <w:lang w:val="en-GB"/>
         </w:rPr>
         <w:t>Include description and justification of combination of abiotic, biotic and agro environmental parameters.</w:t>
       </w:r>
-      <w:bookmarkEnd w:id="40"/>
+      <w:bookmarkEnd w:id="41"/>
     </w:p>
     <w:p>
       <w:pPr>
@@ -12837,7 +12845,7 @@
           <w:lang w:val="en-GB"/>
         </w:rPr>
       </w:pPr>
-      <w:bookmarkStart w:id="41" w:name="_Toc531014886"/>
+      <w:bookmarkStart w:id="42" w:name="_Toc531014886"/>
       <w:r>
         <w:rPr>
           <w:lang w:val="en-GB"/>
@@ -12850,7 +12858,7 @@
         </w:rPr>
         <w:t>arameter estimation</w:t>
       </w:r>
-      <w:bookmarkEnd w:id="41"/>
+      <w:bookmarkEnd w:id="42"/>
     </w:p>
     <w:p>
       <w:pPr>
@@ -12859,14 +12867,14 @@
           <w:lang w:val="en-GB"/>
         </w:rPr>
       </w:pPr>
-      <w:bookmarkStart w:id="42" w:name="_Toc531014887"/>
+      <w:bookmarkStart w:id="43" w:name="_Toc531014887"/>
       <w:r>
         <w:rPr>
           <w:lang w:val="en-GB"/>
         </w:rPr>
         <w:t>Description of the model parameter estimation</w:t>
       </w:r>
-      <w:bookmarkEnd w:id="42"/>
+      <w:bookmarkEnd w:id="43"/>
     </w:p>
     <w:p>
       <w:pPr>
@@ -12951,7 +12959,7 @@
         <w:pStyle w:val="Beschriftung"/>
         <w:keepNext/>
       </w:pPr>
-      <w:bookmarkStart w:id="43" w:name="_Ref8113777"/>
+      <w:bookmarkStart w:id="44" w:name="_Ref8113777"/>
       <w:r>
         <w:t xml:space="preserve">Table </w:t>
       </w:r>
@@ -12963,7 +12971,7 @@
           <w:t>5</w:t>
         </w:r>
       </w:fldSimple>
-      <w:bookmarkEnd w:id="43"/>
+      <w:bookmarkEnd w:id="44"/>
       <w:r>
         <w:t xml:space="preserve">: PFT classification using the three data bases BiolFlor </w:t>
       </w:r>
@@ -18262,14 +18270,14 @@
           <w:lang w:val="en-GB"/>
         </w:rPr>
       </w:pPr>
-      <w:bookmarkStart w:id="44" w:name="_Toc531014888"/>
+      <w:bookmarkStart w:id="45" w:name="_Toc531014888"/>
       <w:r>
         <w:rPr>
           <w:lang w:val="en-GB"/>
         </w:rPr>
         <w:t>Parameters estimated for the literature – what are the sources and why are these appropriate?</w:t>
       </w:r>
-      <w:bookmarkEnd w:id="44"/>
+      <w:bookmarkEnd w:id="45"/>
     </w:p>
     <w:p>
       <w:pPr>
@@ -18651,14 +18659,14 @@
           <w:lang w:val="en-GB"/>
         </w:rPr>
       </w:pPr>
-      <w:bookmarkStart w:id="45" w:name="_Toc531014889"/>
+      <w:bookmarkStart w:id="46" w:name="_Toc531014889"/>
       <w:r>
         <w:rPr>
           <w:lang w:val="en-GB"/>
         </w:rPr>
         <w:t>Parameters obtained from calibration – how and why this was done?</w:t>
       </w:r>
-      <w:bookmarkEnd w:id="45"/>
+      <w:bookmarkEnd w:id="46"/>
     </w:p>
     <w:p>
       <w:pPr>
@@ -18728,7 +18736,7 @@
           <w:lang w:val="en-GB"/>
         </w:rPr>
       </w:pPr>
-      <w:bookmarkStart w:id="46" w:name="_Toc531014890"/>
+      <w:bookmarkStart w:id="47" w:name="_Toc531014890"/>
       <w:r>
         <w:rPr>
           <w:lang w:val="en-GB"/>
@@ -18741,7 +18749,7 @@
         </w:rPr>
         <w:t>ensitivity and uncertainty analysis</w:t>
       </w:r>
-      <w:bookmarkEnd w:id="46"/>
+      <w:bookmarkEnd w:id="47"/>
     </w:p>
     <w:p>
       <w:pPr>
@@ -18750,14 +18758,14 @@
           <w:lang w:val="en-GB"/>
         </w:rPr>
       </w:pPr>
-      <w:bookmarkStart w:id="47" w:name="_Toc531014891"/>
+      <w:bookmarkStart w:id="48" w:name="_Toc531014891"/>
       <w:r>
         <w:rPr>
           <w:lang w:val="en-GB"/>
         </w:rPr>
         <w:t>Summary of the sensitivity analysis and identification of parameters with a relatively large effect on model output</w:t>
       </w:r>
-      <w:bookmarkEnd w:id="47"/>
+      <w:bookmarkEnd w:id="48"/>
     </w:p>
     <w:p>
       <w:pPr>
@@ -19028,14 +19036,14 @@
           <w:lang w:val="en-GB"/>
         </w:rPr>
       </w:pPr>
-      <w:bookmarkStart w:id="48" w:name="_Toc531014892"/>
+      <w:bookmarkStart w:id="49" w:name="_Toc531014892"/>
       <w:r>
         <w:rPr>
           <w:lang w:val="en-GB"/>
         </w:rPr>
         <w:t>Summary of the uncertainty analysis describing and evaluating the different factors that make the model result uncertain</w:t>
       </w:r>
-      <w:bookmarkEnd w:id="48"/>
+      <w:bookmarkEnd w:id="49"/>
     </w:p>
     <w:p>
       <w:pPr>
@@ -19072,7 +19080,7 @@
           <w:lang w:val="en-GB"/>
         </w:rPr>
       </w:pPr>
-      <w:bookmarkStart w:id="49" w:name="_Toc531014893"/>
+      <w:bookmarkStart w:id="50" w:name="_Toc531014893"/>
       <w:r>
         <w:rPr>
           <w:lang w:val="en-GB"/>
@@ -19085,7 +19093,7 @@
         </w:rPr>
         <w:t>omparison with measurements</w:t>
       </w:r>
-      <w:bookmarkEnd w:id="49"/>
+      <w:bookmarkEnd w:id="50"/>
     </w:p>
     <w:p>
       <w:pPr>
@@ -19094,14 +19102,14 @@
           <w:lang w:val="en-GB"/>
         </w:rPr>
       </w:pPr>
-      <w:bookmarkStart w:id="50" w:name="_Toc531014894"/>
+      <w:bookmarkStart w:id="51" w:name="_Toc531014894"/>
       <w:r>
         <w:rPr>
           <w:lang w:val="en-GB"/>
         </w:rPr>
         <w:t>Description of comparisons of the model output with independent data</w:t>
       </w:r>
-      <w:bookmarkEnd w:id="50"/>
+      <w:bookmarkEnd w:id="51"/>
     </w:p>
     <w:p>
       <w:pPr>
@@ -19267,14 +19275,14 @@
           <w:lang w:val="en-GB"/>
         </w:rPr>
       </w:pPr>
-      <w:bookmarkStart w:id="51" w:name="_Toc531014895"/>
+      <w:bookmarkStart w:id="52" w:name="_Toc531014895"/>
       <w:r>
         <w:rPr>
           <w:lang w:val="en-GB"/>
         </w:rPr>
         <w:t>Demonstration that the model output provides an adequate match to data patterns</w:t>
       </w:r>
-      <w:bookmarkEnd w:id="51"/>
+      <w:bookmarkEnd w:id="52"/>
     </w:p>
     <w:p>
       <w:pPr>
@@ -19388,14 +19396,14 @@
           <w:lang w:val="en-GB"/>
         </w:rPr>
       </w:pPr>
-      <w:bookmarkStart w:id="52" w:name="_Toc531014896"/>
+      <w:bookmarkStart w:id="53" w:name="_Toc531014896"/>
       <w:r>
         <w:rPr>
           <w:lang w:val="en-GB"/>
         </w:rPr>
         <w:t>Reality/problem</w:t>
       </w:r>
-      <w:bookmarkEnd w:id="52"/>
+      <w:bookmarkEnd w:id="53"/>
     </w:p>
     <w:p>
       <w:pPr>
@@ -19404,14 +19412,14 @@
           <w:lang w:val="en-GB"/>
         </w:rPr>
       </w:pPr>
-      <w:bookmarkStart w:id="53" w:name="_Toc531014897"/>
+      <w:bookmarkStart w:id="54" w:name="_Toc531014897"/>
       <w:r>
         <w:rPr>
           <w:lang w:val="en-GB"/>
         </w:rPr>
         <w:t>Model use</w:t>
       </w:r>
-      <w:bookmarkEnd w:id="53"/>
+      <w:bookmarkEnd w:id="54"/>
     </w:p>
     <w:p>
       <w:pPr>
@@ -19420,14 +19428,14 @@
           <w:lang w:val="en-GB"/>
         </w:rPr>
       </w:pPr>
-      <w:bookmarkStart w:id="54" w:name="_Toc531014898"/>
+      <w:bookmarkStart w:id="55" w:name="_Toc531014898"/>
       <w:r>
         <w:rPr>
           <w:lang w:val="en-GB"/>
         </w:rPr>
         <w:t>Explanation of how the model conforms to the requirements set in the problem definition</w:t>
       </w:r>
-      <w:bookmarkEnd w:id="54"/>
+      <w:bookmarkEnd w:id="55"/>
     </w:p>
     <w:p>
       <w:pPr>
@@ -19488,14 +19496,14 @@
           <w:lang w:val="en-GB"/>
         </w:rPr>
       </w:pPr>
-      <w:bookmarkStart w:id="55" w:name="_Toc531014899"/>
+      <w:bookmarkStart w:id="56" w:name="_Toc531014899"/>
       <w:r>
         <w:rPr>
           <w:lang w:val="en-GB"/>
         </w:rPr>
         <w:t>Description how the model works (user manual)</w:t>
       </w:r>
-      <w:bookmarkEnd w:id="55"/>
+      <w:bookmarkEnd w:id="56"/>
     </w:p>
     <w:p>
       <w:pPr>
@@ -19559,8 +19567,6 @@
         </w:rPr>
         <w:t xml:space="preserve"> package includes a folder with additional information including a user manual.</w:t>
       </w:r>
-      <w:bookmarkStart w:id="56" w:name="_GoBack"/>
-      <w:bookmarkEnd w:id="56"/>
     </w:p>
     <w:p>
       <w:pPr>
@@ -20355,7 +20361,7 @@
           <w:rPr>
             <w:noProof/>
           </w:rPr>
-          <w:t>20</w:t>
+          <w:t>8</w:t>
         </w:r>
         <w:r>
           <w:rPr>
@@ -21968,7 +21974,7 @@
 </file>
 
 <file path=customXml/itemProps1.xml><?xml version="1.0" encoding="utf-8"?>
-<ds:datastoreItem xmlns:ds="http://schemas.openxmlformats.org/officeDocument/2006/customXml" ds:itemID="{D9E1C531-C605-447C-8C05-70CFA378648C}">
+<ds:datastoreItem xmlns:ds="http://schemas.openxmlformats.org/officeDocument/2006/customXml" ds:itemID="{9C8CBF6A-97E1-418E-BED9-99BA1B39F112}">
   <ds:schemaRefs>
     <ds:schemaRef ds:uri="http://schemas.openxmlformats.org/officeDocument/2006/bibliography"/>
   </ds:schemaRefs>

</xml_diff>